<commit_message>
Adds expenses section to docx
</commit_message>
<xml_diff>
--- a/public/template.docx
+++ b/public/template.docx
@@ -8,383 +8,59 @@
         <w:ind w:left="71"/>
         <w:rPr>
           <w:rFonts w:ascii="Times New Roman"/>
+          <w:bCs w:val="0"/>
+          <w:sz w:val="20"/>
+        </w:rPr>
+      </w:pPr>
+      <w:r>
+        <w:rPr>
+          <w:rFonts w:ascii="Times New Roman"/>
           <w:b w:val="0"/>
           <w:sz w:val="20"/>
         </w:rPr>
-      </w:pPr>
+        <w:tab/>
+        <w:t xml:space="preserve">      </w:t>
+      </w:r>
       <w:r>
         <w:rPr>
           <w:rFonts w:ascii="Times New Roman"/>
           <w:b w:val="0"/>
-          <w:noProof/>
           <w:sz w:val="20"/>
         </w:rPr>
-        <mc:AlternateContent>
-          <mc:Choice Requires="wpg">
-            <w:drawing>
-              <wp:inline distT="0" distB="0" distL="0" distR="0" wp14:anchorId="690C0BF4" wp14:editId="75A8C4A4">
-                <wp:extent cx="7237730" cy="1343660"/>
-                <wp:effectExtent l="635" t="0" r="635" b="0"/>
-                <wp:docPr id="9" name="Group 8"/>
-                <wp:cNvGraphicFramePr>
-                  <a:graphicFrameLocks xmlns:a="http://schemas.openxmlformats.org/drawingml/2006/main"/>
-                </wp:cNvGraphicFramePr>
-                <a:graphic xmlns:a="http://schemas.openxmlformats.org/drawingml/2006/main">
-                  <a:graphicData uri="http://schemas.microsoft.com/office/word/2010/wordprocessingGroup">
-                    <wpg:wgp>
-                      <wpg:cNvGrpSpPr>
-                        <a:grpSpLocks/>
-                      </wpg:cNvGrpSpPr>
-                      <wpg:grpSpPr bwMode="auto">
-                        <a:xfrm>
-                          <a:off x="0" y="0"/>
-                          <a:ext cx="7237730" cy="1343660"/>
-                          <a:chOff x="0" y="0"/>
-                          <a:chExt cx="11398" cy="2116"/>
-                        </a:xfrm>
-                      </wpg:grpSpPr>
-                      <pic:pic xmlns:pic="http://schemas.openxmlformats.org/drawingml/2006/picture">
-                        <pic:nvPicPr>
-                          <pic:cNvPr id="10" name="Picture 12"/>
-                          <pic:cNvPicPr>
-                            <a:picLocks noChangeAspect="1" noChangeArrowheads="1"/>
-                          </pic:cNvPicPr>
-                        </pic:nvPicPr>
-                        <pic:blipFill>
-                          <a:blip r:embed="rId6">
-                            <a:extLst>
-                              <a:ext uri="{28A0092B-C50C-407E-A947-70E740481C1C}">
-                                <a14:useLocalDpi xmlns:a14="http://schemas.microsoft.com/office/drawing/2010/main" val="0"/>
-                              </a:ext>
-                            </a:extLst>
-                          </a:blip>
-                          <a:srcRect/>
-                          <a:stretch>
-                            <a:fillRect/>
-                          </a:stretch>
-                        </pic:blipFill>
-                        <pic:spPr bwMode="auto">
-                          <a:xfrm>
-                            <a:off x="0" y="0"/>
-                            <a:ext cx="11398" cy="1971"/>
-                          </a:xfrm>
-                          <a:prstGeom prst="rect">
-                            <a:avLst/>
-                          </a:prstGeom>
-                          <a:noFill/>
-                          <a:ln>
-                            <a:noFill/>
-                          </a:ln>
-                          <a:extLst>
-                            <a:ext uri="{909E8E84-426E-40DD-AFC4-6F175D3DCCD1}">
-                              <a14:hiddenFill xmlns:a14="http://schemas.microsoft.com/office/drawing/2010/main">
-                                <a:solidFill>
-                                  <a:srgbClr val="FFFFFF"/>
-                                </a:solidFill>
-                              </a14:hiddenFill>
-                            </a:ext>
-                            <a:ext uri="{91240B29-F687-4F45-9708-019B960494DF}">
-                              <a14:hiddenLine xmlns:a14="http://schemas.microsoft.com/office/drawing/2010/main" w="9525">
-                                <a:solidFill>
-                                  <a:srgbClr val="000000"/>
-                                </a:solidFill>
-                                <a:miter lim="800000"/>
-                                <a:headEnd/>
-                                <a:tailEnd/>
-                              </a14:hiddenLine>
-                            </a:ext>
-                          </a:extLst>
-                        </pic:spPr>
-                      </pic:pic>
-                      <wps:wsp>
-                        <wps:cNvPr id="11" name="Text Box 11"/>
-                        <wps:cNvSpPr txBox="1">
-                          <a:spLocks noChangeArrowheads="1"/>
-                        </wps:cNvSpPr>
-                        <wps:spPr bwMode="auto">
-                          <a:xfrm>
-                            <a:off x="5159" y="1019"/>
-                            <a:ext cx="1696" cy="562"/>
-                          </a:xfrm>
-                          <a:prstGeom prst="rect">
-                            <a:avLst/>
-                          </a:prstGeom>
-                          <a:noFill/>
-                          <a:ln>
-                            <a:noFill/>
-                          </a:ln>
-                          <a:extLst>
-                            <a:ext uri="{909E8E84-426E-40DD-AFC4-6F175D3DCCD1}">
-                              <a14:hiddenFill xmlns:a14="http://schemas.microsoft.com/office/drawing/2010/main">
-                                <a:solidFill>
-                                  <a:srgbClr val="FFFFFF"/>
-                                </a:solidFill>
-                              </a14:hiddenFill>
-                            </a:ext>
-                            <a:ext uri="{91240B29-F687-4F45-9708-019B960494DF}">
-                              <a14:hiddenLine xmlns:a14="http://schemas.microsoft.com/office/drawing/2010/main" w="9525">
-                                <a:solidFill>
-                                  <a:srgbClr val="000000"/>
-                                </a:solidFill>
-                                <a:miter lim="800000"/>
-                                <a:headEnd/>
-                                <a:tailEnd/>
-                              </a14:hiddenLine>
-                            </a:ext>
-                          </a:extLst>
-                        </wps:spPr>
-                        <wps:txbx>
-                          <w:txbxContent>
-                            <w:p>
-                              <w:pPr>
-                                <w:spacing w:line="562" w:lineRule="exact"/>
-                                <w:rPr>
-                                  <w:rFonts w:ascii="Calibri"/>
-                                  <w:b/>
-                                  <w:sz w:val="56"/>
-                                </w:rPr>
-                              </w:pPr>
-                              <w:r>
-                                <w:rPr>
-                                  <w:rFonts w:ascii="Calibri"/>
-                                  <w:b/>
-                                  <w:sz w:val="56"/>
-                                </w:rPr>
-                                <w:t>Invoice</w:t>
-                              </w:r>
-                            </w:p>
-                          </w:txbxContent>
-                        </wps:txbx>
-                        <wps:bodyPr rot="0" vert="horz" wrap="square" lIns="0" tIns="0" rIns="0" bIns="0" anchor="t" anchorCtr="0" upright="1">
-                          <a:noAutofit/>
-                        </wps:bodyPr>
-                      </wps:wsp>
-                      <wps:wsp>
-                        <wps:cNvPr id="12" name="Text Box 10"/>
-                        <wps:cNvSpPr txBox="1">
-                          <a:spLocks noChangeArrowheads="1"/>
-                        </wps:cNvSpPr>
-                        <wps:spPr bwMode="auto">
-                          <a:xfrm>
-                            <a:off x="1030" y="1869"/>
-                            <a:ext cx="776" cy="247"/>
-                          </a:xfrm>
-                          <a:prstGeom prst="rect">
-                            <a:avLst/>
-                          </a:prstGeom>
-                          <a:noFill/>
-                          <a:ln>
-                            <a:noFill/>
-                          </a:ln>
-                          <a:extLst>
-                            <a:ext uri="{909E8E84-426E-40DD-AFC4-6F175D3DCCD1}">
-                              <a14:hiddenFill xmlns:a14="http://schemas.microsoft.com/office/drawing/2010/main">
-                                <a:solidFill>
-                                  <a:srgbClr val="FFFFFF"/>
-                                </a:solidFill>
-                              </a14:hiddenFill>
-                            </a:ext>
-                            <a:ext uri="{91240B29-F687-4F45-9708-019B960494DF}">
-                              <a14:hiddenLine xmlns:a14="http://schemas.microsoft.com/office/drawing/2010/main" w="9525">
-                                <a:solidFill>
-                                  <a:srgbClr val="000000"/>
-                                </a:solidFill>
-                                <a:miter lim="800000"/>
-                                <a:headEnd/>
-                                <a:tailEnd/>
-                              </a14:hiddenLine>
-                            </a:ext>
-                          </a:extLst>
-                        </wps:spPr>
-                        <wps:txbx>
-                          <w:txbxContent>
-                            <w:p>
-                              <w:pPr>
-                                <w:spacing w:line="247" w:lineRule="exact"/>
-                                <w:rPr>
-                                  <w:b/>
-                                </w:rPr>
-                              </w:pPr>
-                              <w:bookmarkStart w:id="0" w:name="Invoice_Date"/>
-                              <w:bookmarkEnd w:id="0"/>
-                              <w:r>
-                                <w:rPr>
-                                  <w:b/>
-                                </w:rPr>
-                                <w:t>Invoice</w:t>
-                              </w:r>
-                            </w:p>
-                          </w:txbxContent>
-                        </wps:txbx>
-                        <wps:bodyPr rot="0" vert="horz" wrap="square" lIns="0" tIns="0" rIns="0" bIns="0" anchor="t" anchorCtr="0" upright="1">
-                          <a:noAutofit/>
-                        </wps:bodyPr>
-                      </wps:wsp>
-                      <wps:wsp>
-                        <wps:cNvPr id="13" name="Text Box 9"/>
-                        <wps:cNvSpPr txBox="1">
-                          <a:spLocks noChangeArrowheads="1"/>
-                        </wps:cNvSpPr>
-                        <wps:spPr bwMode="auto">
-                          <a:xfrm>
-                            <a:off x="3930" y="1869"/>
-                            <a:ext cx="498" cy="247"/>
-                          </a:xfrm>
-                          <a:prstGeom prst="rect">
-                            <a:avLst/>
-                          </a:prstGeom>
-                          <a:noFill/>
-                          <a:ln>
-                            <a:noFill/>
-                          </a:ln>
-                          <a:extLst>
-                            <a:ext uri="{909E8E84-426E-40DD-AFC4-6F175D3DCCD1}">
-                              <a14:hiddenFill xmlns:a14="http://schemas.microsoft.com/office/drawing/2010/main">
-                                <a:solidFill>
-                                  <a:srgbClr val="FFFFFF"/>
-                                </a:solidFill>
-                              </a14:hiddenFill>
-                            </a:ext>
-                            <a:ext uri="{91240B29-F687-4F45-9708-019B960494DF}">
-                              <a14:hiddenLine xmlns:a14="http://schemas.microsoft.com/office/drawing/2010/main" w="9525">
-                                <a:solidFill>
-                                  <a:srgbClr val="000000"/>
-                                </a:solidFill>
-                                <a:miter lim="800000"/>
-                                <a:headEnd/>
-                                <a:tailEnd/>
-                              </a14:hiddenLine>
-                            </a:ext>
-                          </a:extLst>
-                        </wps:spPr>
-                        <wps:txbx>
-                          <w:txbxContent>
-                            <w:p>
-                              <w:pPr>
-                                <w:spacing w:line="247" w:lineRule="exact"/>
-                                <w:rPr>
-                                  <w:b/>
-                                </w:rPr>
-                              </w:pPr>
-                              <w:r>
-                                <w:rPr>
-                                  <w:b/>
-                                </w:rPr>
-                                <w:t>Date</w:t>
-                              </w:r>
-                            </w:p>
-                          </w:txbxContent>
-                        </wps:txbx>
-                        <wps:bodyPr rot="0" vert="horz" wrap="square" lIns="0" tIns="0" rIns="0" bIns="0" anchor="t" anchorCtr="0" upright="1">
-                          <a:noAutofit/>
-                        </wps:bodyPr>
-                      </wps:wsp>
-                    </wpg:wgp>
-                  </a:graphicData>
-                </a:graphic>
-              </wp:inline>
-            </w:drawing>
-          </mc:Choice>
-          <mc:Fallback>
-            <w:pict>
-              <v:group w14:anchorId="690C0BF4" id="Group 8" o:spid="_x0000_s1026" style="width:569.9pt;height:105.8pt;mso-position-horizontal-relative:char;mso-position-vertical-relative:line" coordsize="11398,2116" o:gfxdata="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">
-                <v:shapetype id="_x0000_t75" coordsize="21600,21600" o:spt="75" o:preferrelative="t" path="m@4@5l@4@11@9@11@9@5xe" filled="f" stroked="f">
-                  <v:stroke joinstyle="miter"/>
-                  <v:formulas>
-                    <v:f eqn="if lineDrawn pixelLineWidth 0"/>
-                    <v:f eqn="sum @0 1 0"/>
-                    <v:f eqn="sum 0 0 @1"/>
-                    <v:f eqn="prod @2 1 2"/>
-                    <v:f eqn="prod @3 21600 pixelWidth"/>
-                    <v:f eqn="prod @3 21600 pixelHeight"/>
-                    <v:f eqn="sum @0 0 1"/>
-                    <v:f eqn="prod @6 1 2"/>
-                    <v:f eqn="prod @7 21600 pixelWidth"/>
-                    <v:f eqn="sum @8 21600 0"/>
-                    <v:f eqn="prod @7 21600 pixelHeight"/>
-                    <v:f eqn="sum @10 21600 0"/>
-                  </v:formulas>
-                  <v:path o:extrusionok="f" gradientshapeok="t" o:connecttype="rect"/>
-                  <o:lock v:ext="edit" aspectratio="t"/>
-                </v:shapetype>
-                <v:shape id="Picture 12" o:spid="_x0000_s1027" type="#_x0000_t75" style="position:absolute;width:11398;height:1971;visibility:visible;mso-wrap-style:square" o:gfxdata="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">
-                  <v:imagedata r:id="rId7" o:title=""/>
-                </v:shape>
-                <v:shapetype id="_x0000_t202" coordsize="21600,21600" o:spt="202" path="m,l,21600r21600,l21600,xe">
-                  <v:stroke joinstyle="miter"/>
-                  <v:path gradientshapeok="t" o:connecttype="rect"/>
-                </v:shapetype>
-                <v:shape id="Text Box 11" o:spid="_x0000_s1028" type="#_x0000_t202" style="position:absolute;left:5159;top:1019;width:1696;height:562;visibility:visible;mso-wrap-style:square;v-text-anchor:top" o:gfxdata="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" filled="f" stroked="f">
-                  <v:textbox inset="0,0,0,0">
-                    <w:txbxContent>
-                      <w:p>
-                        <w:pPr>
-                          <w:spacing w:line="562" w:lineRule="exact"/>
-                          <w:rPr>
-                            <w:rFonts w:ascii="Calibri"/>
-                            <w:b/>
-                            <w:sz w:val="56"/>
-                          </w:rPr>
-                        </w:pPr>
-                        <w:r>
-                          <w:rPr>
-                            <w:rFonts w:ascii="Calibri"/>
-                            <w:b/>
-                            <w:sz w:val="56"/>
-                          </w:rPr>
-                          <w:t>Invoice</w:t>
-                        </w:r>
-                      </w:p>
-                    </w:txbxContent>
-                  </v:textbox>
-                </v:shape>
-                <v:shape id="Text Box 10" o:spid="_x0000_s1029" type="#_x0000_t202" style="position:absolute;left:1030;top:1869;width:776;height:247;visibility:visible;mso-wrap-style:square;v-text-anchor:top" o:gfxdata="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" filled="f" stroked="f">
-                  <v:textbox inset="0,0,0,0">
-                    <w:txbxContent>
-                      <w:p>
-                        <w:pPr>
-                          <w:spacing w:line="247" w:lineRule="exact"/>
-                          <w:rPr>
-                            <w:b/>
-                          </w:rPr>
-                        </w:pPr>
-                        <w:bookmarkStart w:id="1" w:name="Invoice_Date"/>
-                        <w:bookmarkEnd w:id="1"/>
-                        <w:r>
-                          <w:rPr>
-                            <w:b/>
-                          </w:rPr>
-                          <w:t>Invoice</w:t>
-                        </w:r>
-                      </w:p>
-                    </w:txbxContent>
-                  </v:textbox>
-                </v:shape>
-                <v:shape id="Text Box 9" o:spid="_x0000_s1030" type="#_x0000_t202" style="position:absolute;left:3930;top:1869;width:498;height:247;visibility:visible;mso-wrap-style:square;v-text-anchor:top" o:gfxdata="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" filled="f" stroked="f">
-                  <v:textbox inset="0,0,0,0">
-                    <w:txbxContent>
-                      <w:p>
-                        <w:pPr>
-                          <w:spacing w:line="247" w:lineRule="exact"/>
-                          <w:rPr>
-                            <w:b/>
-                          </w:rPr>
-                        </w:pPr>
-                        <w:r>
-                          <w:rPr>
-                            <w:b/>
-                          </w:rPr>
-                          <w:t>Date</w:t>
-                        </w:r>
-                      </w:p>
-                    </w:txbxContent>
-                  </v:textbox>
-                </v:shape>
-                <w10:anchorlock/>
-              </v:group>
-            </w:pict>
-          </mc:Fallback>
-        </mc:AlternateContent>
+        <w:t xml:space="preserve">  </w:t>
+      </w:r>
+      <w:r>
+        <w:rPr>
+          <w:rFonts w:ascii="Times New Roman"/>
+          <w:b w:val="0"/>
+          <w:sz w:val="20"/>
+        </w:rPr>
+        <w:t xml:space="preserve"> </w:t>
+      </w:r>
+      <w:r>
+        <w:rPr>
+          <w:rFonts w:ascii="Arial"/>
+        </w:rPr>
+        <w:t>Invoice</w:t>
+      </w:r>
+      <w:r>
+        <w:rPr>
+          <w:rFonts w:ascii="Arial"/>
+        </w:rPr>
+        <w:tab/>
+      </w:r>
+      <w:r>
+        <w:rPr>
+          <w:rFonts w:ascii="Arial"/>
+        </w:rPr>
+        <w:tab/>
+      </w:r>
+      <w:r>
+        <w:rPr>
+          <w:rFonts w:ascii="Arial"/>
+        </w:rPr>
+        <w:tab/>
+        <w:t xml:space="preserve">   Date</w:t>
       </w:r>
     </w:p>
     <w:p>
@@ -421,8 +97,8 @@
           <w:rFonts w:ascii="Arial"/>
         </w:rPr>
       </w:pPr>
-      <w:bookmarkStart w:id="2" w:name="Bill_to"/>
-      <w:bookmarkEnd w:id="2"/>
+      <w:bookmarkStart w:id="0" w:name="Bill_to"/>
+      <w:bookmarkEnd w:id="0"/>
       <w:r>
         <w:rPr>
           <w:rFonts w:ascii="Arial"/>
@@ -817,35 +493,12 @@
     </w:p>
     <w:p>
       <w:pPr>
-        <w:spacing w:before="7"/>
-      </w:pPr>
-    </w:p>
-    <w:p>
-      <w:pPr>
         <w:tabs>
           <w:tab w:val="left" w:pos="3418"/>
         </w:tabs>
         <w:ind w:right="2348"/>
         <w:jc w:val="right"/>
       </w:pPr>
-      <w:r>
-        <w:t>P</w:t>
-      </w:r>
-      <w:r>
-        <w:t>roject Tax:</w:t>
-      </w:r>
-      <w:r>
-        <w:rPr>
-          <w:spacing w:val="-16"/>
-        </w:rPr>
-        <w:t xml:space="preserve"> </w:t>
-      </w:r>
-      <w:r>
-        <w:t>$</w:t>
-      </w:r>
-      <w:r>
-        <w:t>{tax}</w:t>
-      </w:r>
     </w:p>
     <w:p>
       <w:pPr>
@@ -855,6 +508,33 @@
         <w:ind w:right="2348"/>
         <w:jc w:val="right"/>
       </w:pPr>
+      <w:r>
+        <w:t>P</w:t>
+      </w:r>
+      <w:r>
+        <w:t>roject Tax:</w:t>
+      </w:r>
+      <w:r>
+        <w:rPr>
+          <w:spacing w:val="-16"/>
+        </w:rPr>
+        <w:t xml:space="preserve"> </w:t>
+      </w:r>
+      <w:r>
+        <w:t>$</w:t>
+      </w:r>
+      <w:r>
+        <w:t>{tax}</w:t>
+      </w:r>
+    </w:p>
+    <w:p>
+      <w:pPr>
+        <w:tabs>
+          <w:tab w:val="left" w:pos="3418"/>
+        </w:tabs>
+        <w:ind w:right="2348"/>
+        <w:jc w:val="right"/>
+      </w:pPr>
     </w:p>
     <w:p>
       <w:pPr>
@@ -864,8 +544,8 @@
           <w:rFonts w:ascii="Arial"/>
         </w:rPr>
       </w:pPr>
-      <w:bookmarkStart w:id="3" w:name="Project_total_with_Tax:_$17,677.87"/>
-      <w:bookmarkEnd w:id="3"/>
+      <w:bookmarkStart w:id="1" w:name="Project_total_with_Tax:_$17,677.87"/>
+      <w:bookmarkEnd w:id="1"/>
       <w:r>
         <w:rPr>
           <w:rFonts w:ascii="Arial"/>
@@ -881,12 +561,69 @@
     </w:p>
     <w:p>
       <w:pPr>
+        <w:tabs>
+          <w:tab w:val="left" w:pos="3418"/>
+        </w:tabs>
+        <w:ind w:right="2348"/>
+        <w:jc w:val="right"/>
+      </w:pPr>
+      <w:r>
+        <w:t>{#hasDiscount}</w:t>
+      </w:r>
+    </w:p>
+    <w:p>
+      <w:pPr>
+        <w:tabs>
+          <w:tab w:val="left" w:pos="3418"/>
+        </w:tabs>
+        <w:ind w:right="2348"/>
+        <w:jc w:val="right"/>
+      </w:pPr>
+      <w:r>
+        <w:t>Discount: ${discount}</w:t>
+      </w:r>
+    </w:p>
+    <w:p>
+      <w:pPr>
+        <w:tabs>
+          <w:tab w:val="left" w:pos="3418"/>
+        </w:tabs>
+        <w:ind w:right="2348"/>
+        <w:jc w:val="right"/>
+      </w:pPr>
+    </w:p>
+    <w:p>
+      <w:pPr>
+        <w:tabs>
+          <w:tab w:val="left" w:pos="3418"/>
+        </w:tabs>
+        <w:ind w:right="2348"/>
+        <w:jc w:val="right"/>
+      </w:pPr>
+      <w:r>
+        <w:t>Total After Discount: ${</w:t>
+      </w:r>
+      <w:proofErr w:type="spellStart"/>
+      <w:r>
+        <w:t>amount_discount</w:t>
+      </w:r>
+      <w:proofErr w:type="spellEnd"/>
+      <w:r>
+        <w:t>}</w:t>
+      </w:r>
+    </w:p>
+    <w:p>
+      <w:pPr>
+        <w:tabs>
+          <w:tab w:val="left" w:pos="3039"/>
+        </w:tabs>
         <w:spacing w:before="1"/>
-        <w:rPr>
-          <w:b/>
-          <w:sz w:val="23"/>
-        </w:rPr>
-      </w:pPr>
+        <w:ind w:right="2290"/>
+        <w:jc w:val="right"/>
+      </w:pPr>
+      <w:r>
+        <w:t>{/}</w:t>
+      </w:r>
     </w:p>
     <w:p>
       <w:pPr>
@@ -896,7 +633,18 @@
         <w:t xml:space="preserve">Expenses: </w:t>
       </w:r>
       <w:r>
-        <w:t>{expenses}</w:t>
+        <w:t>$</w:t>
+      </w:r>
+      <w:r>
+        <w:t>{</w:t>
+      </w:r>
+      <w:proofErr w:type="spellStart"/>
+      <w:r>
+        <w:t>totalExpenses</w:t>
+      </w:r>
+      <w:proofErr w:type="spellEnd"/>
+      <w:r>
+        <w:t>}</w:t>
       </w:r>
     </w:p>
     <w:p>
@@ -917,281 +665,95 @@
     <w:p>
       <w:pPr>
         <w:ind w:left="6575"/>
+        <w:rPr>
+          <w:bCs/>
+          <w:sz w:val="24"/>
+        </w:rPr>
+      </w:pPr>
+      <w:r>
         <w:rPr>
           <w:b/>
           <w:sz w:val="24"/>
         </w:rPr>
-      </w:pPr>
+        <w:t>Total Payable: $</w:t>
+      </w:r>
       <w:r>
         <w:rPr>
           <w:b/>
           <w:sz w:val="24"/>
         </w:rPr>
-        <w:t>Total Payable: $</w:t>
-      </w:r>
+        <w:t>{</w:t>
+      </w:r>
+      <w:proofErr w:type="spellStart"/>
       <w:r>
         <w:rPr>
           <w:b/>
           <w:sz w:val="24"/>
         </w:rPr>
-        <w:t>{</w:t>
-      </w:r>
-      <w:proofErr w:type="spellStart"/>
+        <w:t>grandTotal</w:t>
+      </w:r>
+      <w:proofErr w:type="spellEnd"/>
       <w:r>
         <w:rPr>
           <w:b/>
           <w:sz w:val="24"/>
         </w:rPr>
-        <w:t>grandTotal</w:t>
-      </w:r>
-      <w:proofErr w:type="spellEnd"/>
+        <w:t>}</w:t>
+      </w:r>
+      <w:proofErr w:type="spellStart"/>
       <w:r>
         <w:rPr>
           <w:b/>
           <w:sz w:val="24"/>
         </w:rPr>
+        <w:t>Dlls</w:t>
+      </w:r>
+      <w:proofErr w:type="spellEnd"/>
+    </w:p>
+    <w:p>
+      <w:pPr>
+        <w:spacing w:before="6"/>
+        <w:rPr>
+          <w:bCs/>
+          <w:sz w:val="24"/>
+        </w:rPr>
+      </w:pPr>
+      <w:r>
+        <w:rPr>
+          <w:bCs/>
+          <w:sz w:val="24"/>
+        </w:rPr>
+        <w:t>{#</w:t>
+      </w:r>
+      <w:r>
+        <w:rPr>
+          <w:bCs/>
+          <w:sz w:val="24"/>
+        </w:rPr>
+        <w:t>hasTimes</w:t>
+      </w:r>
+      <w:r>
+        <w:rPr>
+          <w:bCs/>
+          <w:sz w:val="24"/>
+        </w:rPr>
         <w:t>}</w:t>
       </w:r>
-      <w:proofErr w:type="spellStart"/>
-      <w:r>
-        <w:rPr>
-          <w:b/>
+    </w:p>
+    <w:p>
+      <w:pPr>
+        <w:rPr>
+          <w:bCs/>
           <w:sz w:val="24"/>
         </w:rPr>
-        <w:t>Dlls</w:t>
-      </w:r>
-      <w:proofErr w:type="spellEnd"/>
-    </w:p>
-    <w:p>
-      <w:pPr>
-        <w:rPr>
+      </w:pPr>
+      <w:r>
+        <w:rPr>
+          <w:bCs/>
           <w:sz w:val="24"/>
         </w:rPr>
-      </w:pPr>
-    </w:p>
-    <w:p>
-      <w:pPr>
-        <w:rPr>
-          <w:sz w:val="24"/>
-        </w:rPr>
-      </w:pPr>
-    </w:p>
-    <w:p>
-      <w:pPr>
-        <w:rPr>
-          <w:sz w:val="24"/>
-        </w:rPr>
-      </w:pPr>
-    </w:p>
-    <w:p>
-      <w:pPr>
-        <w:rPr>
-          <w:sz w:val="24"/>
-        </w:rPr>
-      </w:pPr>
-    </w:p>
-    <w:p>
-      <w:pPr>
-        <w:rPr>
-          <w:sz w:val="24"/>
-        </w:rPr>
-      </w:pPr>
-    </w:p>
-    <w:p>
-      <w:pPr>
-        <w:rPr>
-          <w:sz w:val="24"/>
-        </w:rPr>
-      </w:pPr>
-    </w:p>
-    <w:p>
-      <w:pPr>
-        <w:rPr>
-          <w:sz w:val="24"/>
-        </w:rPr>
-      </w:pPr>
-    </w:p>
-    <w:p>
-      <w:pPr>
-        <w:rPr>
-          <w:sz w:val="24"/>
-        </w:rPr>
-      </w:pPr>
-    </w:p>
-    <w:p>
-      <w:pPr>
-        <w:rPr>
-          <w:sz w:val="24"/>
-        </w:rPr>
-      </w:pPr>
-    </w:p>
-    <w:p>
-      <w:pPr>
-        <w:rPr>
-          <w:sz w:val="24"/>
-        </w:rPr>
-      </w:pPr>
-    </w:p>
-    <w:p>
-      <w:pPr>
-        <w:rPr>
-          <w:sz w:val="24"/>
-        </w:rPr>
-      </w:pPr>
-    </w:p>
-    <w:p>
-      <w:pPr>
-        <w:rPr>
-          <w:sz w:val="24"/>
-        </w:rPr>
-      </w:pPr>
-    </w:p>
-    <w:p>
-      <w:pPr>
-        <w:rPr>
-          <w:sz w:val="24"/>
-        </w:rPr>
-      </w:pPr>
-    </w:p>
-    <w:p>
-      <w:pPr>
-        <w:rPr>
-          <w:sz w:val="24"/>
-        </w:rPr>
-      </w:pPr>
-    </w:p>
-    <w:p>
-      <w:pPr>
-        <w:rPr>
-          <w:sz w:val="24"/>
-        </w:rPr>
-      </w:pPr>
-    </w:p>
-    <w:p>
-      <w:pPr>
-        <w:rPr>
-          <w:b/>
-          <w:sz w:val="24"/>
-        </w:rPr>
-      </w:pPr>
-    </w:p>
-    <w:p>
-      <w:pPr>
-        <w:tabs>
-          <w:tab w:val="left" w:pos="1200"/>
-        </w:tabs>
-        <w:rPr>
-          <w:b/>
-          <w:sz w:val="24"/>
-        </w:rPr>
-      </w:pPr>
-      <w:r>
-        <w:rPr>
-          <w:b/>
-          <w:sz w:val="24"/>
-        </w:rPr>
-        <w:tab/>
-      </w:r>
-    </w:p>
-    <w:p>
-      <w:pPr>
-        <w:tabs>
-          <w:tab w:val="left" w:pos="1200"/>
-        </w:tabs>
-        <w:rPr>
-          <w:sz w:val="24"/>
-        </w:rPr>
-        <w:sectPr>
-          <w:footerReference w:type="default" r:id="rId8"/>
-          <w:type w:val="continuous"/>
-          <w:pgSz w:w="12240" w:h="15840"/>
-          <w:pgMar w:top="0" w:right="380" w:bottom="1120" w:left="200" w:header="720" w:footer="931" w:gutter="0"/>
-          <w:pgNumType w:start="1"/>
-          <w:cols w:space="720"/>
-        </w:sectPr>
-      </w:pPr>
-      <w:r>
-        <w:rPr>
-          <w:sz w:val="24"/>
-        </w:rPr>
-        <w:tab/>
-      </w:r>
-    </w:p>
-    <w:p>
-      <w:pPr>
-        <w:ind w:left="149"/>
-        <w:rPr>
-          <w:sz w:val="20"/>
-        </w:rPr>
-      </w:pPr>
-      <w:bookmarkStart w:id="4" w:name="(_MIGRATION_AUTHORITIES)"/>
-      <w:bookmarkEnd w:id="4"/>
-      <w:r>
-        <w:rPr>
-          <w:noProof/>
-          <w:sz w:val="20"/>
-        </w:rPr>
-        <w:lastRenderedPageBreak/>
-        <w:drawing>
-          <wp:inline distT="0" distB="0" distL="0" distR="0" wp14:anchorId="7AE55E4B" wp14:editId="4C5F57AF">
-            <wp:extent cx="7238365" cy="1247775"/>
-            <wp:effectExtent l="0" t="0" r="0" b="0"/>
-            <wp:docPr id="1" name="image2.png"/>
-            <wp:cNvGraphicFramePr>
-              <a:graphicFrameLocks xmlns:a="http://schemas.openxmlformats.org/drawingml/2006/main" noChangeAspect="1"/>
-            </wp:cNvGraphicFramePr>
-            <a:graphic xmlns:a="http://schemas.openxmlformats.org/drawingml/2006/main">
-              <a:graphicData uri="http://schemas.openxmlformats.org/drawingml/2006/picture">
-                <pic:pic xmlns:pic="http://schemas.openxmlformats.org/drawingml/2006/picture">
-                  <pic:nvPicPr>
-                    <pic:cNvPr id="2" name="image2.png"/>
-                    <pic:cNvPicPr/>
-                  </pic:nvPicPr>
-                  <pic:blipFill>
-                    <a:blip r:embed="rId9" cstate="print"/>
-                    <a:stretch>
-                      <a:fillRect/>
-                    </a:stretch>
-                  </pic:blipFill>
-                  <pic:spPr>
-                    <a:xfrm>
-                      <a:off x="0" y="0"/>
-                      <a:ext cx="7238365" cy="1247775"/>
-                    </a:xfrm>
-                    <a:prstGeom prst="rect">
-                      <a:avLst/>
-                    </a:prstGeom>
-                  </pic:spPr>
-                </pic:pic>
-              </a:graphicData>
-            </a:graphic>
-          </wp:inline>
-        </w:drawing>
-      </w:r>
-    </w:p>
-    <w:p>
-      <w:pPr>
-        <w:rPr>
-          <w:b/>
-          <w:sz w:val="20"/>
-        </w:rPr>
-      </w:pPr>
-    </w:p>
-    <w:p>
-      <w:pPr>
-        <w:rPr>
-          <w:b/>
-          <w:sz w:val="20"/>
-        </w:rPr>
-      </w:pPr>
-    </w:p>
-    <w:p>
-      <w:pPr>
-        <w:rPr>
-          <w:b/>
-          <w:sz w:val="20"/>
-        </w:rPr>
-      </w:pPr>
+        <w:br w:type="page"/>
+      </w:r>
     </w:p>
     <w:p>
       <w:pPr>
@@ -1201,27 +763,6 @@
           <w:sz w:val="29"/>
         </w:rPr>
       </w:pPr>
-      <w:r>
-        <w:rPr>
-          <w:bCs/>
-          <w:sz w:val="24"/>
-        </w:rPr>
-        <w:t>{#</w:t>
-      </w:r>
-      <w:r>
-        <w:rPr>
-          <w:bCs/>
-          <w:sz w:val="24"/>
-        </w:rPr>
-        <w:t>hasTimes</w:t>
-      </w:r>
-      <w:r>
-        <w:rPr>
-          <w:bCs/>
-          <w:sz w:val="24"/>
-        </w:rPr>
-        <w:t>}</w:t>
-      </w:r>
     </w:p>
     <w:p>
       <w:pPr>
@@ -1668,7 +1209,7 @@
                 <w:rFonts w:ascii="Calibri"/>
                 <w:b/>
               </w:rPr>
-              <w:t>US${</w:t>
+              <w:t>${</w:t>
             </w:r>
             <w:proofErr w:type="spellStart"/>
             <w:r>
@@ -1686,6 +1227,22 @@
               </w:rPr>
               <w:t>}</w:t>
             </w:r>
+            <w:r>
+              <w:rPr>
+                <w:rFonts w:ascii="Calibri"/>
+                <w:b/>
+              </w:rPr>
+              <w:t xml:space="preserve"> </w:t>
+            </w:r>
+            <w:proofErr w:type="spellStart"/>
+            <w:r>
+              <w:rPr>
+                <w:rFonts w:ascii="Calibri"/>
+                <w:b/>
+              </w:rPr>
+              <w:t>Dlls</w:t>
+            </w:r>
+            <w:proofErr w:type="spellEnd"/>
             <w:r>
               <w:rPr>
                 <w:rFonts w:ascii="Calibri"/>
@@ -2230,7 +1787,566 @@
         <w:t>{/}</w:t>
       </w:r>
     </w:p>
+    <w:p>
+      <w:pPr>
+        <w:ind w:firstLine="720"/>
+      </w:pPr>
+      <w:r>
+        <w:t>{#hasExpenses}</w:t>
+      </w:r>
+    </w:p>
+    <w:p>
+      <w:r>
+        <w:br w:type="page"/>
+      </w:r>
+    </w:p>
+    <w:p>
+      <w:pPr>
+        <w:ind w:firstLine="720"/>
+      </w:pPr>
+    </w:p>
+    <w:p>
+      <w:pPr>
+        <w:pStyle w:val="BodyText"/>
+        <w:spacing w:before="57"/>
+        <w:ind w:left="3005" w:right="3103"/>
+        <w:jc w:val="center"/>
+        <w:rPr>
+          <w:lang w:val="es-419"/>
+        </w:rPr>
+      </w:pPr>
+      <w:r>
+        <w:rPr>
+          <w:lang w:val="es-419"/>
+        </w:rPr>
+        <w:t>EXPENSES</w:t>
+      </w:r>
+      <w:r>
+        <w:rPr>
+          <w:lang w:val="es-419"/>
+        </w:rPr>
+        <w:t xml:space="preserve"> REPORT / CONCENTRACION TOTAL DE </w:t>
+      </w:r>
+      <w:r>
+        <w:rPr>
+          <w:lang w:val="es-419"/>
+        </w:rPr>
+        <w:t>GASTOS</w:t>
+      </w:r>
+    </w:p>
+    <w:p>
+      <w:pPr>
+        <w:ind w:firstLine="720"/>
+        <w:rPr>
+          <w:lang w:val="es-419"/>
+        </w:rPr>
+      </w:pPr>
+    </w:p>
+    <w:p>
+      <w:pPr>
+        <w:ind w:firstLine="720"/>
+        <w:rPr>
+          <w:lang w:val="es-419"/>
+        </w:rPr>
+      </w:pPr>
+    </w:p>
+    <w:p>
+      <w:pPr>
+        <w:pStyle w:val="BodyText"/>
+        <w:spacing w:line="480" w:lineRule="auto"/>
+        <w:ind w:left="1000" w:right="5430"/>
+      </w:pPr>
+      <w:r>
+        <w:t>CLIENTE / CLIENT: {denomination}</w:t>
+      </w:r>
+    </w:p>
+    <w:p>
+      <w:pPr>
+        <w:pStyle w:val="BodyText"/>
+        <w:spacing w:line="480" w:lineRule="auto"/>
+        <w:ind w:left="1000" w:right="5430"/>
+      </w:pPr>
+      <w:r>
+        <w:rPr>
+          <w:noProof/>
+        </w:rPr>
+        <mc:AlternateContent>
+          <mc:Choice Requires="wpg">
+            <w:drawing>
+              <wp:anchor distT="0" distB="0" distL="0" distR="0" simplePos="0" relativeHeight="251666432" behindDoc="1" locked="0" layoutInCell="1" allowOverlap="1" wp14:anchorId="294FF217" wp14:editId="7B072F99">
+                <wp:simplePos x="0" y="0"/>
+                <wp:positionH relativeFrom="page">
+                  <wp:posOffset>762000</wp:posOffset>
+                </wp:positionH>
+                <wp:positionV relativeFrom="paragraph">
+                  <wp:posOffset>338455</wp:posOffset>
+                </wp:positionV>
+                <wp:extent cx="5882640" cy="45085"/>
+                <wp:effectExtent l="0" t="0" r="22860" b="12065"/>
+                <wp:wrapTopAndBottom/>
+                <wp:docPr id="6" name="Group 2"/>
+                <wp:cNvGraphicFramePr>
+                  <a:graphicFrameLocks xmlns:a="http://schemas.openxmlformats.org/drawingml/2006/main"/>
+                </wp:cNvGraphicFramePr>
+                <a:graphic xmlns:a="http://schemas.openxmlformats.org/drawingml/2006/main">
+                  <a:graphicData uri="http://schemas.microsoft.com/office/word/2010/wordprocessingGroup">
+                    <wpg:wgp>
+                      <wpg:cNvGrpSpPr>
+                        <a:grpSpLocks/>
+                      </wpg:cNvGrpSpPr>
+                      <wpg:grpSpPr bwMode="auto">
+                        <a:xfrm flipV="1">
+                          <a:off x="0" y="0"/>
+                          <a:ext cx="5882640" cy="45085"/>
+                          <a:chOff x="1200" y="1145"/>
+                          <a:chExt cx="9000" cy="60"/>
+                        </a:xfrm>
+                      </wpg:grpSpPr>
+                      <wps:wsp>
+                        <wps:cNvPr id="7" name="Line 4"/>
+                        <wps:cNvCnPr>
+                          <a:cxnSpLocks noChangeShapeType="1"/>
+                        </wps:cNvCnPr>
+                        <wps:spPr bwMode="auto">
+                          <a:xfrm>
+                            <a:off x="1200" y="1155"/>
+                            <a:ext cx="9000" cy="0"/>
+                          </a:xfrm>
+                          <a:prstGeom prst="line">
+                            <a:avLst/>
+                          </a:prstGeom>
+                          <a:noFill/>
+                          <a:ln w="12700">
+                            <a:solidFill>
+                              <a:srgbClr val="000000"/>
+                            </a:solidFill>
+                            <a:prstDash val="solid"/>
+                            <a:round/>
+                            <a:headEnd/>
+                            <a:tailEnd/>
+                          </a:ln>
+                          <a:extLst>
+                            <a:ext uri="{909E8E84-426E-40DD-AFC4-6F175D3DCCD1}">
+                              <a14:hiddenFill xmlns:a14="http://schemas.microsoft.com/office/drawing/2010/main">
+                                <a:noFill/>
+                              </a14:hiddenFill>
+                            </a:ext>
+                          </a:extLst>
+                        </wps:spPr>
+                        <wps:bodyPr/>
+                      </wps:wsp>
+                      <wps:wsp>
+                        <wps:cNvPr id="8" name="Line 3"/>
+                        <wps:cNvCnPr>
+                          <a:cxnSpLocks noChangeShapeType="1"/>
+                        </wps:cNvCnPr>
+                        <wps:spPr bwMode="auto">
+                          <a:xfrm>
+                            <a:off x="1200" y="1195"/>
+                            <a:ext cx="9000" cy="0"/>
+                          </a:xfrm>
+                          <a:prstGeom prst="line">
+                            <a:avLst/>
+                          </a:prstGeom>
+                          <a:noFill/>
+                          <a:ln w="12700">
+                            <a:solidFill>
+                              <a:srgbClr val="000000"/>
+                            </a:solidFill>
+                            <a:prstDash val="solid"/>
+                            <a:round/>
+                            <a:headEnd/>
+                            <a:tailEnd/>
+                          </a:ln>
+                          <a:extLst>
+                            <a:ext uri="{909E8E84-426E-40DD-AFC4-6F175D3DCCD1}">
+                              <a14:hiddenFill xmlns:a14="http://schemas.microsoft.com/office/drawing/2010/main">
+                                <a:noFill/>
+                              </a14:hiddenFill>
+                            </a:ext>
+                          </a:extLst>
+                        </wps:spPr>
+                        <wps:bodyPr/>
+                      </wps:wsp>
+                    </wpg:wgp>
+                  </a:graphicData>
+                </a:graphic>
+                <wp14:sizeRelH relativeFrom="page">
+                  <wp14:pctWidth>0</wp14:pctWidth>
+                </wp14:sizeRelH>
+                <wp14:sizeRelV relativeFrom="page">
+                  <wp14:pctHeight>0</wp14:pctHeight>
+                </wp14:sizeRelV>
+              </wp:anchor>
+            </w:drawing>
+          </mc:Choice>
+          <mc:Fallback>
+            <w:pict>
+              <v:group w14:anchorId="2B0B0800" id="Group 2" o:spid="_x0000_s1026" style="position:absolute;margin-left:60pt;margin-top:26.65pt;width:463.2pt;height:3.55pt;flip:y;z-index:-251650048;mso-wrap-distance-left:0;mso-wrap-distance-right:0;mso-position-horizontal-relative:page" coordorigin="1200,1145" coordsize="9000,60" o:gfxdata="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">
+                <v:line id="Line 4" o:spid="_x0000_s1027" style="position:absolute;visibility:visible;mso-wrap-style:square" from="1200,1155" to="10200,1155" o:connectortype="straight" o:gfxdata="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" strokeweight="1pt"/>
+                <v:line id="Line 3" o:spid="_x0000_s1028" style="position:absolute;visibility:visible;mso-wrap-style:square" from="1200,1195" to="10200,1195" o:connectortype="straight" o:gfxdata="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" strokeweight="1pt"/>
+                <w10:wrap type="topAndBottom" anchorx="page"/>
+              </v:group>
+            </w:pict>
+          </mc:Fallback>
+        </mc:AlternateContent>
+      </w:r>
+      <w:r>
+        <w:t>MES / MONTH</w:t>
+      </w:r>
+      <w:r>
+        <w:rPr>
+          <w:b w:val="0"/>
+        </w:rPr>
+        <w:t>:</w:t>
+      </w:r>
+      <w:r>
+        <w:t xml:space="preserve"> {date2}</w:t>
+      </w:r>
+    </w:p>
+    <w:p>
+      <w:pPr>
+        <w:ind w:firstLine="720"/>
+        <w:rPr>
+          <w:lang w:val="es-419"/>
+        </w:rPr>
+      </w:pPr>
+    </w:p>
+    <w:p>
+      <w:pPr>
+        <w:ind w:firstLine="720"/>
+        <w:rPr>
+          <w:lang w:val="es-419"/>
+        </w:rPr>
+      </w:pPr>
+    </w:p>
+    <w:tbl>
+      <w:tblPr>
+        <w:tblStyle w:val="TableNormal1"/>
+        <w:tblW w:w="0" w:type="auto"/>
+        <w:tblInd w:w="112" w:type="dxa"/>
+        <w:tblBorders>
+          <w:top w:val="single" w:sz="4" w:space="0" w:color="000000"/>
+          <w:left w:val="single" w:sz="4" w:space="0" w:color="000000"/>
+          <w:bottom w:val="single" w:sz="4" w:space="0" w:color="000000"/>
+          <w:right w:val="single" w:sz="4" w:space="0" w:color="000000"/>
+          <w:insideH w:val="single" w:sz="4" w:space="0" w:color="000000"/>
+          <w:insideV w:val="single" w:sz="4" w:space="0" w:color="000000"/>
+        </w:tblBorders>
+        <w:tblLayout w:type="fixed"/>
+        <w:tblLook w:val="01E0" w:firstRow="1" w:lastRow="1" w:firstColumn="1" w:lastColumn="1" w:noHBand="0" w:noVBand="0"/>
+      </w:tblPr>
+      <w:tblGrid>
+        <w:gridCol w:w="1560"/>
+        <w:gridCol w:w="1138"/>
+        <w:gridCol w:w="6545"/>
+        <w:gridCol w:w="2103"/>
+      </w:tblGrid>
+      <w:tr>
+        <w:trPr>
+          <w:trHeight w:val="268"/>
+        </w:trPr>
+        <w:tc>
+          <w:tcPr>
+            <w:tcW w:w="1560" w:type="dxa"/>
+          </w:tcPr>
+          <w:p>
+            <w:pPr>
+              <w:pStyle w:val="TableParagraph"/>
+              <w:spacing w:before="1" w:line="247" w:lineRule="exact"/>
+              <w:ind w:left="183" w:right="174"/>
+              <w:jc w:val="center"/>
+              <w:rPr>
+                <w:rFonts w:ascii="Calibri"/>
+                <w:b/>
+              </w:rPr>
+            </w:pPr>
+            <w:r>
+              <w:rPr>
+                <w:rFonts w:ascii="Calibri"/>
+                <w:b/>
+              </w:rPr>
+              <w:t>DIA</w:t>
+            </w:r>
+          </w:p>
+        </w:tc>
+        <w:tc>
+          <w:tcPr>
+            <w:tcW w:w="1138" w:type="dxa"/>
+          </w:tcPr>
+          <w:p>
+            <w:pPr>
+              <w:pStyle w:val="TableParagraph"/>
+              <w:spacing w:before="1" w:line="247" w:lineRule="exact"/>
+              <w:ind w:left="68" w:right="53"/>
+              <w:jc w:val="center"/>
+              <w:rPr>
+                <w:rFonts w:ascii="Calibri"/>
+                <w:b/>
+              </w:rPr>
+            </w:pPr>
+            <w:r>
+              <w:rPr>
+                <w:rFonts w:ascii="Calibri"/>
+                <w:b/>
+              </w:rPr>
+              <w:t>ABOGADO</w:t>
+            </w:r>
+          </w:p>
+        </w:tc>
+        <w:tc>
+          <w:tcPr>
+            <w:tcW w:w="6545" w:type="dxa"/>
+          </w:tcPr>
+          <w:p>
+            <w:pPr>
+              <w:pStyle w:val="TableParagraph"/>
+              <w:spacing w:before="1" w:line="247" w:lineRule="exact"/>
+              <w:ind w:left="2587" w:right="2587"/>
+              <w:jc w:val="center"/>
+              <w:rPr>
+                <w:rFonts w:ascii="Calibri"/>
+                <w:b/>
+              </w:rPr>
+            </w:pPr>
+            <w:r>
+              <w:rPr>
+                <w:rFonts w:ascii="Calibri"/>
+                <w:b/>
+              </w:rPr>
+              <w:t>CONCEPTO / DESCRIPTION</w:t>
+            </w:r>
+          </w:p>
+        </w:tc>
+        <w:tc>
+          <w:tcPr>
+            <w:tcW w:w="2103" w:type="dxa"/>
+          </w:tcPr>
+          <w:p>
+            <w:pPr>
+              <w:pStyle w:val="TableParagraph"/>
+              <w:spacing w:before="1" w:line="247" w:lineRule="exact"/>
+              <w:ind w:left="85" w:right="79"/>
+              <w:jc w:val="center"/>
+              <w:rPr>
+                <w:rFonts w:ascii="Calibri"/>
+                <w:b/>
+              </w:rPr>
+            </w:pPr>
+            <w:r>
+              <w:rPr>
+                <w:rFonts w:ascii="Calibri"/>
+                <w:b/>
+              </w:rPr>
+              <w:t>TOTAL</w:t>
+            </w:r>
+          </w:p>
+        </w:tc>
+      </w:tr>
+      <w:tr>
+        <w:trPr>
+          <w:trHeight w:val="537"/>
+        </w:trPr>
+        <w:tc>
+          <w:tcPr>
+            <w:tcW w:w="1560" w:type="dxa"/>
+          </w:tcPr>
+          <w:p>
+            <w:pPr>
+              <w:pStyle w:val="TableParagraph"/>
+              <w:spacing w:before="136"/>
+              <w:ind w:left="184" w:right="174"/>
+              <w:jc w:val="center"/>
+              <w:rPr>
+                <w:rFonts w:ascii="Calibri"/>
+              </w:rPr>
+            </w:pPr>
+            <w:r>
+              <w:rPr>
+                <w:rFonts w:ascii="Calibri"/>
+              </w:rPr>
+              <w:t>{#</w:t>
+            </w:r>
+            <w:proofErr w:type="gramStart"/>
+            <w:r>
+              <w:rPr>
+                <w:rFonts w:ascii="Calibri"/>
+              </w:rPr>
+              <w:t>expenses</w:t>
+            </w:r>
+            <w:r>
+              <w:rPr>
+                <w:rFonts w:ascii="Calibri"/>
+              </w:rPr>
+              <w:t>}{</w:t>
+            </w:r>
+            <w:proofErr w:type="gramEnd"/>
+            <w:r>
+              <w:rPr>
+                <w:rFonts w:ascii="Calibri"/>
+              </w:rPr>
+              <w:t>dateFull}</w:t>
+            </w:r>
+          </w:p>
+        </w:tc>
+        <w:tc>
+          <w:tcPr>
+            <w:tcW w:w="1138" w:type="dxa"/>
+          </w:tcPr>
+          <w:p>
+            <w:pPr>
+              <w:pStyle w:val="TableParagraph"/>
+              <w:spacing w:before="136"/>
+              <w:ind w:left="65" w:right="53"/>
+              <w:jc w:val="center"/>
+              <w:rPr>
+                <w:rFonts w:ascii="Calibri"/>
+              </w:rPr>
+            </w:pPr>
+            <w:r>
+              <w:rPr>
+                <w:rFonts w:ascii="Calibri"/>
+              </w:rPr>
+              <w:t>{initials}</w:t>
+            </w:r>
+          </w:p>
+        </w:tc>
+        <w:tc>
+          <w:tcPr>
+            <w:tcW w:w="6545" w:type="dxa"/>
+          </w:tcPr>
+          <w:p>
+            <w:pPr>
+              <w:pStyle w:val="TableParagraph"/>
+              <w:spacing w:line="270" w:lineRule="atLeast"/>
+              <w:ind w:left="67"/>
+              <w:rPr>
+                <w:rFonts w:ascii="Calibri"/>
+              </w:rPr>
+            </w:pPr>
+            <w:r>
+              <w:rPr>
+                <w:rFonts w:ascii="Calibri"/>
+              </w:rPr>
+              <w:t>{description}</w:t>
+            </w:r>
+          </w:p>
+        </w:tc>
+        <w:tc>
+          <w:tcPr>
+            <w:tcW w:w="2103" w:type="dxa"/>
+          </w:tcPr>
+          <w:p>
+            <w:pPr>
+              <w:pStyle w:val="TableParagraph"/>
+              <w:spacing w:before="136"/>
+              <w:ind w:left="87" w:right="79"/>
+              <w:jc w:val="center"/>
+              <w:rPr>
+                <w:rFonts w:ascii="Calibri"/>
+              </w:rPr>
+            </w:pPr>
+            <w:r>
+              <w:rPr>
+                <w:rFonts w:ascii="Calibri"/>
+              </w:rPr>
+              <w:t>${</w:t>
+            </w:r>
+            <w:proofErr w:type="spellStart"/>
+            <w:r>
+              <w:rPr>
+                <w:rFonts w:ascii="Calibri"/>
+              </w:rPr>
+              <w:t>totalE</w:t>
+            </w:r>
+            <w:proofErr w:type="spellEnd"/>
+            <w:r>
+              <w:rPr>
+                <w:rFonts w:ascii="Calibri"/>
+              </w:rPr>
+              <w:t xml:space="preserve">} </w:t>
+            </w:r>
+            <w:proofErr w:type="spellStart"/>
+            <w:r>
+              <w:rPr>
+                <w:rFonts w:ascii="Calibri"/>
+              </w:rPr>
+              <w:t>Dlls</w:t>
+            </w:r>
+            <w:proofErr w:type="spellEnd"/>
+            <w:r>
+              <w:rPr>
+                <w:rFonts w:ascii="Calibri"/>
+              </w:rPr>
+              <w:t>{/expenses}</w:t>
+            </w:r>
+          </w:p>
+        </w:tc>
+      </w:tr>
+    </w:tbl>
+    <w:p>
+      <w:pPr>
+        <w:ind w:firstLine="720"/>
+        <w:rPr>
+          <w:lang w:val="es-419"/>
+        </w:rPr>
+      </w:pPr>
+    </w:p>
+    <w:p>
+      <w:pPr>
+        <w:pStyle w:val="BodyText"/>
+        <w:ind w:right="1096"/>
+        <w:jc w:val="right"/>
+      </w:pPr>
+      <w:r>
+        <w:rPr>
+          <w:lang w:val="es-419"/>
+        </w:rPr>
+        <w:tab/>
+      </w:r>
+      <w:r>
+        <w:t xml:space="preserve">TOTAL: </w:t>
+      </w:r>
+      <w:r>
+        <w:t>$</w:t>
+      </w:r>
+      <w:r>
+        <w:t>{</w:t>
+      </w:r>
+      <w:proofErr w:type="spellStart"/>
+      <w:r>
+        <w:t>totalExpenses</w:t>
+      </w:r>
+      <w:proofErr w:type="spellEnd"/>
+      <w:r>
+        <w:t xml:space="preserve">} </w:t>
+      </w:r>
+    </w:p>
+    <w:p>
+      <w:pPr>
+        <w:ind w:firstLine="720"/>
+        <w:rPr>
+          <w:lang w:val="es-419"/>
+        </w:rPr>
+      </w:pPr>
+    </w:p>
+    <w:p>
+      <w:pPr>
+        <w:ind w:firstLine="720"/>
+        <w:rPr>
+          <w:lang w:val="es-419"/>
+        </w:rPr>
+      </w:pPr>
+      <w:r>
+        <w:rPr>
+          <w:lang w:val="es-419"/>
+        </w:rPr>
+        <w:t>{/}</w:t>
+      </w:r>
+    </w:p>
     <w:sectPr>
+      <w:headerReference w:type="default" r:id="rId6"/>
+      <w:footerReference w:type="default" r:id="rId7"/>
       <w:pgSz w:w="12240" w:h="15840"/>
       <w:pgMar w:top="460" w:right="380" w:bottom="1160" w:left="200" w:header="0" w:footer="931" w:gutter="0"/>
       <w:cols w:space="720"/>
@@ -2381,7 +2497,7 @@
               <v:stroke joinstyle="miter"/>
               <v:path gradientshapeok="t" o:connecttype="rect"/>
             </v:shapetype>
-            <v:shape id="Text Box 1" o:spid="_x0000_s1031" type="#_x0000_t202" style="position:absolute;margin-left:303.65pt;margin-top:732.55pt;width:9.6pt;height:13.05pt;z-index:-251658752;visibility:visible;mso-wrap-style:square;mso-width-percent:0;mso-height-percent:0;mso-wrap-distance-left:9pt;mso-wrap-distance-top:0;mso-wrap-distance-right:9pt;mso-wrap-distance-bottom:0;mso-position-horizontal:absolute;mso-position-horizontal-relative:page;mso-position-vertical:absolute;mso-position-vertical-relative:page;mso-width-percent:0;mso-height-percent:0;mso-width-relative:page;mso-height-relative:page;v-text-anchor:top" o:gfxdata="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" filled="f" stroked="f">
+            <v:shape id="Text Box 1" o:spid="_x0000_s1026" type="#_x0000_t202" style="position:absolute;margin-left:303.65pt;margin-top:732.55pt;width:9.6pt;height:13.05pt;z-index:-251658752;visibility:visible;mso-wrap-style:square;mso-width-percent:0;mso-height-percent:0;mso-wrap-distance-left:9pt;mso-wrap-distance-top:0;mso-wrap-distance-right:9pt;mso-wrap-distance-bottom:0;mso-position-horizontal:absolute;mso-position-horizontal-relative:page;mso-position-vertical:absolute;mso-position-vertical-relative:page;mso-width-percent:0;mso-height-percent:0;mso-width-relative:page;mso-height-relative:page;v-text-anchor:top" o:gfxdata="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" filled="f" stroked="f">
               <v:textbox inset="0,0,0,0">
                 <w:txbxContent>
                   <w:p>
@@ -2440,6 +2556,63 @@
     </w:p>
   </w:footnote>
 </w:footnotes>
+</file>
+
+<file path=word/header1.xml><?xml version="1.0" encoding="utf-8"?>
+<w:hdr xmlns:wpc="http://schemas.microsoft.com/office/word/2010/wordprocessingCanvas" xmlns:cx="http://schemas.microsoft.com/office/drawing/2014/chartex" xmlns:cx1="http://schemas.microsoft.com/office/drawing/2015/9/8/chartex" xmlns:cx2="http://schemas.microsoft.com/office/drawing/2015/10/21/chartex" xmlns:cx3="http://schemas.microsoft.com/office/drawing/2016/5/9/chartex" xmlns:cx4="http://schemas.microsoft.com/office/drawing/2016/5/10/chartex" xmlns:cx5="http://schemas.microsoft.com/office/drawing/2016/5/11/chartex" xmlns:cx6="http://schemas.microsoft.com/office/drawing/2016/5/12/chartex" xmlns:cx7="http://schemas.microsoft.com/office/drawing/2016/5/13/chartex" xmlns:cx8="http://schemas.microsoft.com/office/drawing/2016/5/14/chartex" xmlns:mc="http://schemas.openxmlformats.org/markup-compatibility/2006" xmlns:aink="http://schemas.microsoft.com/office/drawing/2016/ink" xmlns:am3d="http://schemas.microsoft.com/office/drawing/2017/model3d" xmlns:o="urn:schemas-microsoft-com:office:office" xmlns:r="http://schemas.openxmlformats.org/officeDocument/2006/relationships" xmlns:m="http://schemas.openxmlformats.org/officeDocument/2006/math" xmlns:v="urn:schemas-microsoft-com:vml" xmlns:wp14="http://schemas.microsoft.com/office/word/2010/wordprocessingDrawing" xmlns:wp="http://schemas.openxmlformats.org/drawingml/2006/wordprocessingDrawing" xmlns:w10="urn:schemas-microsoft-com:office:word" xmlns:w="http://schemas.openxmlformats.org/wordprocessingml/2006/main" xmlns:w14="http://schemas.microsoft.com/office/word/2010/wordml" xmlns:w15="http://schemas.microsoft.com/office/word/2012/wordml" xmlns:w16cex="http://schemas.microsoft.com/office/word/2018/wordml/cex" xmlns:w16cid="http://schemas.microsoft.com/office/word/2016/wordml/cid" xmlns:w16="http://schemas.microsoft.com/office/word/2018/wordml" xmlns:w16se="http://schemas.microsoft.com/office/word/2015/wordml/symex" xmlns:wpg="http://schemas.microsoft.com/office/word/2010/wordprocessingGroup" xmlns:wpi="http://schemas.microsoft.com/office/word/2010/wordprocessingInk" xmlns:wne="http://schemas.microsoft.com/office/word/2006/wordml" xmlns:wps="http://schemas.microsoft.com/office/word/2010/wordprocessingShape" mc:Ignorable="w14 w15 w16se w16cid w16 w16cex wp14">
+  <w:p>
+    <w:pPr>
+      <w:pStyle w:val="Header"/>
+      <w:jc w:val="center"/>
+    </w:pPr>
+    <w:r>
+      <w:rPr>
+        <w:noProof/>
+        <w:sz w:val="20"/>
+      </w:rPr>
+      <w:drawing>
+        <wp:inline distT="0" distB="0" distL="0" distR="0" wp14:anchorId="0E60EF9C" wp14:editId="37D4FD7A">
+          <wp:extent cx="7238365" cy="1247775"/>
+          <wp:effectExtent l="0" t="0" r="0" b="0"/>
+          <wp:docPr id="1" name="image2.png" descr="A picture containing table&#10;&#10;Description automatically generated"/>
+          <wp:cNvGraphicFramePr>
+            <a:graphicFrameLocks xmlns:a="http://schemas.openxmlformats.org/drawingml/2006/main" noChangeAspect="1"/>
+          </wp:cNvGraphicFramePr>
+          <a:graphic xmlns:a="http://schemas.openxmlformats.org/drawingml/2006/main">
+            <a:graphicData uri="http://schemas.openxmlformats.org/drawingml/2006/picture">
+              <pic:pic xmlns:pic="http://schemas.openxmlformats.org/drawingml/2006/picture">
+                <pic:nvPicPr>
+                  <pic:cNvPr id="1" name="image2.png" descr="A picture containing table&#10;&#10;Description automatically generated"/>
+                  <pic:cNvPicPr/>
+                </pic:nvPicPr>
+                <pic:blipFill>
+                  <a:blip r:embed="rId1" cstate="print"/>
+                  <a:stretch>
+                    <a:fillRect/>
+                  </a:stretch>
+                </pic:blipFill>
+                <pic:spPr>
+                  <a:xfrm>
+                    <a:off x="0" y="0"/>
+                    <a:ext cx="7238365" cy="1247775"/>
+                  </a:xfrm>
+                  <a:prstGeom prst="rect">
+                    <a:avLst/>
+                  </a:prstGeom>
+                </pic:spPr>
+              </pic:pic>
+            </a:graphicData>
+          </a:graphic>
+        </wp:inline>
+      </w:drawing>
+    </w:r>
+  </w:p>
+  <w:p>
+    <w:pPr>
+      <w:pStyle w:val="Header"/>
+    </w:pPr>
+  </w:p>
+</w:hdr>
 </file>
 
 <file path=word/styles.xml><?xml version="1.0" encoding="utf-8"?>
@@ -2929,6 +3102,56 @@
       </w:tblBorders>
     </w:tblPr>
   </w:style>
+  <w:style w:type="paragraph" w:styleId="Header">
+    <w:name w:val="header"/>
+    <w:basedOn w:val="Normal"/>
+    <w:link w:val="HeaderChar"/>
+    <w:uiPriority w:val="99"/>
+    <w:unhideWhenUsed/>
+    <w:rsid w:val="00CD2573"/>
+    <w:pPr>
+      <w:tabs>
+        <w:tab w:val="center" w:pos="4680"/>
+        <w:tab w:val="right" w:pos="9360"/>
+      </w:tabs>
+    </w:pPr>
+  </w:style>
+  <w:style w:type="character" w:customStyle="1" w:styleId="HeaderChar">
+    <w:name w:val="Header Char"/>
+    <w:basedOn w:val="DefaultParagraphFont"/>
+    <w:link w:val="Header"/>
+    <w:uiPriority w:val="99"/>
+    <w:rsid w:val="00CD2573"/>
+    <w:rPr>
+      <w:rFonts w:ascii="Arial" w:eastAsia="Arial" w:hAnsi="Arial" w:cs="Arial"/>
+      <w:lang w:bidi="en-US"/>
+    </w:rPr>
+  </w:style>
+  <w:style w:type="paragraph" w:styleId="Footer">
+    <w:name w:val="footer"/>
+    <w:basedOn w:val="Normal"/>
+    <w:link w:val="FooterChar"/>
+    <w:uiPriority w:val="99"/>
+    <w:unhideWhenUsed/>
+    <w:rsid w:val="00CD2573"/>
+    <w:pPr>
+      <w:tabs>
+        <w:tab w:val="center" w:pos="4680"/>
+        <w:tab w:val="right" w:pos="9360"/>
+      </w:tabs>
+    </w:pPr>
+  </w:style>
+  <w:style w:type="character" w:customStyle="1" w:styleId="FooterChar">
+    <w:name w:val="Footer Char"/>
+    <w:basedOn w:val="DefaultParagraphFont"/>
+    <w:link w:val="Footer"/>
+    <w:uiPriority w:val="99"/>
+    <w:rsid w:val="00CD2573"/>
+    <w:rPr>
+      <w:rFonts w:ascii="Arial" w:eastAsia="Arial" w:hAnsi="Arial" w:cs="Arial"/>
+      <w:lang w:bidi="en-US"/>
+    </w:rPr>
+  </w:style>
 </w:styles>
 </file>
 

</xml_diff>

<commit_message>
Adds project to expense
</commit_message>
<xml_diff>
--- a/public/template.docx
+++ b/public/template.docx
@@ -1719,8 +1719,8 @@
           <w:p>
             <w:pPr>
               <w:pStyle w:val="TableParagraph"/>
-              <w:spacing w:line="270" w:lineRule="atLeast"/>
-              <w:ind w:left="67"/>
+              <w:spacing w:before="136"/>
+              <w:ind w:left="65" w:right="53"/>
               <w:rPr>
                 <w:rFonts w:ascii="Calibri"/>
               </w:rPr>
@@ -2056,18 +2056,9 @@
     </w:p>
     <w:p>
       <w:pPr>
-        <w:ind w:firstLine="720"/>
-        <w:rPr>
-          <w:lang w:val="es-419"/>
-        </w:rPr>
-      </w:pPr>
-    </w:p>
-    <w:p>
-      <w:pPr>
-        <w:ind w:firstLine="720"/>
-        <w:rPr>
-          <w:lang w:val="es-419"/>
-        </w:rPr>
+        <w:pStyle w:val="BodyText"/>
+        <w:spacing w:line="480" w:lineRule="auto"/>
+        <w:ind w:left="1000" w:right="5430"/>
       </w:pPr>
     </w:p>
     <w:tbl>
@@ -2088,8 +2079,9 @@
       </w:tblPr>
       <w:tblGrid>
         <w:gridCol w:w="1560"/>
-        <w:gridCol w:w="6545"/>
-        <w:gridCol w:w="2103"/>
+        <w:gridCol w:w="1138"/>
+        <w:gridCol w:w="7654"/>
+        <w:gridCol w:w="994"/>
       </w:tblGrid>
       <w:tr>
         <w:trPr>
@@ -2121,7 +2113,31 @@
         </w:tc>
         <w:tc>
           <w:tcPr>
-            <w:tcW w:w="6545" w:type="dxa"/>
+            <w:tcW w:w="1138" w:type="dxa"/>
+          </w:tcPr>
+          <w:p>
+            <w:pPr>
+              <w:pStyle w:val="TableParagraph"/>
+              <w:spacing w:before="1" w:line="247" w:lineRule="exact"/>
+              <w:ind w:left="68" w:right="53"/>
+              <w:jc w:val="center"/>
+              <w:rPr>
+                <w:rFonts w:ascii="Calibri"/>
+                <w:b/>
+              </w:rPr>
+            </w:pPr>
+            <w:r>
+              <w:rPr>
+                <w:rFonts w:ascii="Calibri"/>
+                <w:b/>
+              </w:rPr>
+              <w:t>PROYECTO</w:t>
+            </w:r>
+          </w:p>
+        </w:tc>
+        <w:tc>
+          <w:tcPr>
+            <w:tcW w:w="7654" w:type="dxa"/>
           </w:tcPr>
           <w:p>
             <w:pPr>
@@ -2145,7 +2161,7 @@
         </w:tc>
         <w:tc>
           <w:tcPr>
-            <w:tcW w:w="2103" w:type="dxa"/>
+            <w:tcW w:w="994" w:type="dxa"/>
           </w:tcPr>
           <w:p>
             <w:pPr>
@@ -2210,13 +2226,14 @@
         </w:tc>
         <w:tc>
           <w:tcPr>
-            <w:tcW w:w="6545" w:type="dxa"/>
+            <w:tcW w:w="1138" w:type="dxa"/>
           </w:tcPr>
           <w:p>
             <w:pPr>
               <w:pStyle w:val="TableParagraph"/>
-              <w:spacing w:line="270" w:lineRule="atLeast"/>
-              <w:ind w:left="67"/>
+              <w:spacing w:before="136"/>
+              <w:ind w:left="65" w:right="53"/>
+              <w:jc w:val="center"/>
               <w:rPr>
                 <w:rFonts w:ascii="Calibri"/>
               </w:rPr>
@@ -2225,13 +2242,46 @@
               <w:rPr>
                 <w:rFonts w:ascii="Calibri"/>
               </w:rPr>
-              <w:t>{description}</w:t>
+              <w:t>{</w:t>
+            </w:r>
+            <w:r>
+              <w:rPr>
+                <w:rFonts w:ascii="Calibri"/>
+              </w:rPr>
+              <w:t>project</w:t>
+            </w:r>
+            <w:r>
+              <w:rPr>
+                <w:rFonts w:ascii="Calibri"/>
+              </w:rPr>
+              <w:t>}</w:t>
             </w:r>
           </w:p>
         </w:tc>
         <w:tc>
           <w:tcPr>
-            <w:tcW w:w="2103" w:type="dxa"/>
+            <w:tcW w:w="7654" w:type="dxa"/>
+          </w:tcPr>
+          <w:p>
+            <w:pPr>
+              <w:pStyle w:val="TableParagraph"/>
+              <w:spacing w:before="136"/>
+              <w:ind w:left="65" w:right="53"/>
+              <w:rPr>
+                <w:rFonts w:ascii="Calibri"/>
+              </w:rPr>
+            </w:pPr>
+            <w:r>
+              <w:rPr>
+                <w:rFonts w:ascii="Calibri"/>
+              </w:rPr>
+              <w:t>{description}</w:t>
+            </w:r>
+          </w:p>
+        </w:tc>
+        <w:tc>
+          <w:tcPr>
+            <w:tcW w:w="994" w:type="dxa"/>
           </w:tcPr>
           <w:p>
             <w:pPr>
@@ -2281,6 +2331,22 @@
         </w:tc>
       </w:tr>
     </w:tbl>
+    <w:p>
+      <w:pPr>
+        <w:ind w:firstLine="720"/>
+        <w:rPr>
+          <w:lang w:val="es-419"/>
+        </w:rPr>
+      </w:pPr>
+    </w:p>
+    <w:p>
+      <w:pPr>
+        <w:ind w:firstLine="720"/>
+        <w:rPr>
+          <w:lang w:val="es-419"/>
+        </w:rPr>
+      </w:pPr>
+    </w:p>
     <w:p>
       <w:pPr>
         <w:ind w:firstLine="720"/>

</xml_diff>